<commit_message>
Inizio scrittura implementazione server
</commit_message>
<xml_diff>
--- a/Documentazione/Documentazione.docx
+++ b/Documentazione/Documentazione.docx
@@ -7921,15 +7921,7 @@
         <w:rPr>
           <w:lang w:val="it-IT"/>
         </w:rPr>
-        <w:t>&lt;Spiegare cose</w:t>
-      </w:r>
-      <w:bookmarkStart w:id="46" w:name="_GoBack"/>
-      <w:bookmarkEnd w:id="46"/>
-      <w:r>
-        <w:rPr>
-          <w:lang w:val="it-IT"/>
-        </w:rPr>
-        <w:t>&gt;</w:t>
+        <w:t>&lt;Spiegare cose&gt;</w:t>
       </w:r>
     </w:p>
     <w:p>
@@ -7940,17 +7932,17 @@
           <w:numId w:val="2"/>
         </w:numPr>
       </w:pPr>
-      <w:bookmarkStart w:id="47" w:name="_Toc491247140"/>
-      <w:bookmarkStart w:id="48" w:name="_Toc429059810"/>
-      <w:bookmarkStart w:id="49" w:name="_Toc59110572"/>
-      <w:bookmarkStart w:id="50" w:name="_Toc71182412"/>
+      <w:bookmarkStart w:id="46" w:name="_Toc491247140"/>
+      <w:bookmarkStart w:id="47" w:name="_Toc429059810"/>
+      <w:bookmarkStart w:id="48" w:name="_Toc59110572"/>
+      <w:bookmarkStart w:id="49" w:name="_Toc71182412"/>
       <w:r>
         <w:t>Design dei dati</w:t>
       </w:r>
+      <w:bookmarkEnd w:id="46"/>
       <w:bookmarkEnd w:id="47"/>
       <w:bookmarkEnd w:id="48"/>
       <w:bookmarkEnd w:id="49"/>
-      <w:bookmarkEnd w:id="50"/>
     </w:p>
     <w:p>
       <w:pPr>
@@ -7967,17 +7959,17 @@
           <w:numId w:val="2"/>
         </w:numPr>
       </w:pPr>
-      <w:bookmarkStart w:id="51" w:name="_Toc491247141"/>
-      <w:bookmarkStart w:id="52" w:name="_Toc429059811"/>
-      <w:bookmarkStart w:id="53" w:name="_Toc59110573"/>
-      <w:bookmarkStart w:id="54" w:name="_Toc71182413"/>
+      <w:bookmarkStart w:id="50" w:name="_Toc491247141"/>
+      <w:bookmarkStart w:id="51" w:name="_Toc429059811"/>
+      <w:bookmarkStart w:id="52" w:name="_Toc59110573"/>
+      <w:bookmarkStart w:id="53" w:name="_Toc71182413"/>
       <w:r>
         <w:t>Design delle interfacce</w:t>
       </w:r>
+      <w:bookmarkEnd w:id="50"/>
       <w:bookmarkEnd w:id="51"/>
       <w:bookmarkEnd w:id="52"/>
       <w:bookmarkEnd w:id="53"/>
-      <w:bookmarkEnd w:id="54"/>
     </w:p>
     <w:p>
       <w:pPr>
@@ -7994,17 +7986,17 @@
           <w:numId w:val="2"/>
         </w:numPr>
       </w:pPr>
-      <w:bookmarkStart w:id="55" w:name="_Toc429059812"/>
-      <w:bookmarkStart w:id="56" w:name="_Toc491247142"/>
-      <w:bookmarkStart w:id="57" w:name="_Toc59110574"/>
-      <w:bookmarkStart w:id="58" w:name="_Toc71182414"/>
+      <w:bookmarkStart w:id="54" w:name="_Toc429059812"/>
+      <w:bookmarkStart w:id="55" w:name="_Toc491247142"/>
+      <w:bookmarkStart w:id="56" w:name="_Toc59110574"/>
+      <w:bookmarkStart w:id="57" w:name="_Toc71182414"/>
       <w:r>
         <w:t>Design procedurale</w:t>
       </w:r>
+      <w:bookmarkEnd w:id="54"/>
       <w:bookmarkEnd w:id="55"/>
       <w:bookmarkEnd w:id="56"/>
       <w:bookmarkEnd w:id="57"/>
-      <w:bookmarkEnd w:id="58"/>
     </w:p>
     <w:p>
       <w:pPr>
@@ -8012,6 +8004,12 @@
           <w:lang w:val="it-IT"/>
         </w:rPr>
       </w:pPr>
+      <w:r>
+        <w:rPr>
+          <w:lang w:val="it-IT"/>
+        </w:rPr>
+        <w:br w:type="page"/>
+      </w:r>
     </w:p>
     <w:p>
       <w:pPr>
@@ -8025,19 +8023,784 @@
         </w:pBdr>
         <w:jc w:val="both"/>
       </w:pPr>
-      <w:bookmarkStart w:id="59" w:name="_Toc59110575"/>
-      <w:bookmarkStart w:id="60" w:name="_Toc71182415"/>
-      <w:r>
+      <w:bookmarkStart w:id="58" w:name="_Toc59110575"/>
+      <w:bookmarkStart w:id="59" w:name="_Toc71182415"/>
+      <w:r>
+        <w:lastRenderedPageBreak/>
         <w:t>Implementazione</w:t>
       </w:r>
-      <w:bookmarkStart w:id="61" w:name="_Toc491247143"/>
-      <w:bookmarkStart w:id="62" w:name="_Toc461179222"/>
+      <w:bookmarkStart w:id="60" w:name="_Toc491247143"/>
+      <w:bookmarkStart w:id="61" w:name="_Toc461179222"/>
+      <w:bookmarkEnd w:id="58"/>
       <w:bookmarkEnd w:id="59"/>
       <w:bookmarkEnd w:id="60"/>
       <w:bookmarkEnd w:id="61"/>
+    </w:p>
+    <w:p>
+      <w:pPr>
+        <w:pStyle w:val="Titolo2"/>
+        <w:numPr>
+          <w:ilvl w:val="1"/>
+          <w:numId w:val="2"/>
+        </w:numPr>
+      </w:pPr>
+      <w:r>
+        <w:t>Server</w:t>
+      </w:r>
+    </w:p>
+    <w:p>
+      <w:pPr>
+        <w:rPr>
+          <w:lang w:val="it-IT"/>
+        </w:rPr>
+      </w:pPr>
+      <w:r>
+        <w:rPr>
+          <w:lang w:val="it-IT"/>
+        </w:rPr>
+        <w:t>Il ruolo del server all’interno del proget</w:t>
+      </w:r>
+      <w:r>
+        <w:rPr>
+          <w:lang w:val="it-IT"/>
+        </w:rPr>
+        <w:t>to e quello di elaborare i dati provenienti da Arduino,</w:t>
+      </w:r>
+      <w:r>
+        <w:rPr>
+          <w:lang w:val="it-IT"/>
+        </w:rPr>
+        <w:t xml:space="preserve"> gestire il log,</w:t>
+      </w:r>
+      <w:r>
+        <w:rPr>
+          <w:lang w:val="it-IT"/>
+        </w:rPr>
+        <w:t xml:space="preserve"> </w:t>
+      </w:r>
+      <w:r>
+        <w:rPr>
+          <w:lang w:val="it-IT"/>
+        </w:rPr>
+        <w:t xml:space="preserve">gestire i client </w:t>
+      </w:r>
+      <w:r>
+        <w:rPr>
+          <w:lang w:val="it-IT"/>
+        </w:rPr>
+        <w:t>e distribuirgli</w:t>
+      </w:r>
+      <w:r>
+        <w:rPr>
+          <w:lang w:val="it-IT"/>
+        </w:rPr>
+        <w:t xml:space="preserve"> i dati necessari.</w:t>
+      </w:r>
+    </w:p>
+    <w:p>
+      <w:pPr>
+        <w:rPr>
+          <w:lang w:val="it-IT"/>
+        </w:rPr>
+      </w:pPr>
+    </w:p>
+    <w:p>
+      <w:pPr>
+        <w:rPr>
+          <w:lang w:val="it-IT"/>
+        </w:rPr>
+      </w:pPr>
+      <w:r>
+        <w:rPr>
+          <w:lang w:val="it-IT"/>
+        </w:rPr>
+        <w:t>Per poter leggere i dati provenienti sulla seriale abbiamo bisogno di sapere su quale porta comunica Arduino.</w:t>
+      </w:r>
+      <w:r>
+        <w:rPr>
+          <w:lang w:val="it-IT"/>
+        </w:rPr>
+        <w:t xml:space="preserve"> </w:t>
+      </w:r>
+      <w:bookmarkStart w:id="62" w:name="_GoBack"/>
       <w:bookmarkEnd w:id="62"/>
+      <w:r>
+        <w:rPr>
+          <w:lang w:val="it-IT"/>
+        </w:rPr>
+        <w:t xml:space="preserve">Dopo che sappiamo su che porta comunica, </w:t>
+      </w:r>
+      <w:r>
+        <w:rPr>
+          <w:lang w:val="it-IT"/>
+        </w:rPr>
+        <w:t>creiamo un buffer grande quanto i dati disponibili sulla seriale e poi convertiamo e leggiamo il suo valore.</w:t>
+      </w:r>
     </w:p>
-    <w:p/>
+    <w:p>
+      <w:pPr>
+        <w:rPr>
+          <w:lang w:val="it-IT"/>
+        </w:rPr>
+      </w:pPr>
+      <w:r>
+        <w:rPr>
+          <w:noProof/>
+          <w:lang w:val="it-IT"/>
+        </w:rPr>
+        <mc:AlternateContent>
+          <mc:Choice Requires="wps">
+            <w:drawing>
+              <wp:inline distT="0" distB="0" distL="0" distR="0" wp14:anchorId="7EDC6744" wp14:editId="7E90FD43">
+                <wp:extent cx="6120130" cy="1149109"/>
+                <wp:effectExtent l="0" t="0" r="13970" b="10795"/>
+                <wp:docPr id="2" name="Casella di testo 2"/>
+                <wp:cNvGraphicFramePr>
+                  <a:graphicFrameLocks xmlns:a="http://schemas.openxmlformats.org/drawingml/2006/main"/>
+                </wp:cNvGraphicFramePr>
+                <a:graphic xmlns:a="http://schemas.openxmlformats.org/drawingml/2006/main">
+                  <a:graphicData uri="http://schemas.microsoft.com/office/word/2010/wordprocessingShape">
+                    <wps:wsp>
+                      <wps:cNvSpPr txBox="1">
+                        <a:spLocks noChangeArrowheads="1"/>
+                      </wps:cNvSpPr>
+                      <wps:spPr bwMode="auto">
+                        <a:xfrm>
+                          <a:off x="0" y="0"/>
+                          <a:ext cx="6120130" cy="1149109"/>
+                        </a:xfrm>
+                        <a:prstGeom prst="rect">
+                          <a:avLst/>
+                        </a:prstGeom>
+                        <a:solidFill>
+                          <a:srgbClr val="FFFFFF"/>
+                        </a:solidFill>
+                        <a:ln w="9525">
+                          <a:solidFill>
+                            <a:srgbClr val="000000"/>
+                          </a:solidFill>
+                          <a:miter lim="800000"/>
+                          <a:headEnd/>
+                          <a:tailEnd/>
+                        </a:ln>
+                      </wps:spPr>
+                      <wps:txbx>
+                        <w:txbxContent>
+                          <w:p>
+                            <w:pPr>
+                              <w:shd w:val="clear" w:color="auto" w:fill="FFFFFF"/>
+                              <w:suppressAutoHyphens w:val="0"/>
+                              <w:spacing w:line="285" w:lineRule="atLeast"/>
+                              <w:rPr>
+                                <w:rFonts w:ascii="Consolas" w:hAnsi="Consolas"/>
+                                <w:color w:val="000000"/>
+                                <w:sz w:val="21"/>
+                                <w:szCs w:val="21"/>
+                                <w:lang w:eastAsia="it-CH"/>
+                              </w:rPr>
+                            </w:pPr>
+                            <w:r>
+                              <w:rPr>
+                                <w:rFonts w:ascii="Consolas" w:hAnsi="Consolas"/>
+                                <w:color w:val="0000FF"/>
+                                <w:sz w:val="21"/>
+                                <w:szCs w:val="21"/>
+                                <w:lang w:eastAsia="it-CH"/>
+                              </w:rPr>
+                              <w:t>byte</w:t>
+                            </w:r>
+                            <w:r>
+                              <w:rPr>
+                                <w:rFonts w:ascii="Consolas" w:hAnsi="Consolas"/>
+                                <w:color w:val="000000"/>
+                                <w:sz w:val="21"/>
+                                <w:szCs w:val="21"/>
+                                <w:lang w:eastAsia="it-CH"/>
+                              </w:rPr>
+                              <w:t xml:space="preserve">[] buffer = </w:t>
+                            </w:r>
+                            <w:r>
+                              <w:rPr>
+                                <w:rFonts w:ascii="Consolas" w:hAnsi="Consolas"/>
+                                <w:color w:val="0000FF"/>
+                                <w:sz w:val="21"/>
+                                <w:szCs w:val="21"/>
+                                <w:lang w:eastAsia="it-CH"/>
+                              </w:rPr>
+                              <w:t>new</w:t>
+                            </w:r>
+                            <w:r>
+                              <w:rPr>
+                                <w:rFonts w:ascii="Consolas" w:hAnsi="Consolas"/>
+                                <w:color w:val="000000"/>
+                                <w:sz w:val="21"/>
+                                <w:szCs w:val="21"/>
+                                <w:lang w:eastAsia="it-CH"/>
+                              </w:rPr>
+                              <w:t xml:space="preserve"> </w:t>
+                            </w:r>
+                            <w:r>
+                              <w:rPr>
+                                <w:rFonts w:ascii="Consolas" w:hAnsi="Consolas"/>
+                                <w:color w:val="0000FF"/>
+                                <w:sz w:val="21"/>
+                                <w:szCs w:val="21"/>
+                                <w:lang w:eastAsia="it-CH"/>
+                              </w:rPr>
+                              <w:t>byte</w:t>
+                            </w:r>
+                            <w:r>
+                              <w:rPr>
+                                <w:rFonts w:ascii="Consolas" w:hAnsi="Consolas"/>
+                                <w:color w:val="000000"/>
+                                <w:sz w:val="21"/>
+                                <w:szCs w:val="21"/>
+                                <w:lang w:eastAsia="it-CH"/>
+                              </w:rPr>
+                              <w:t>[arduino.BytesToRead];</w:t>
+                            </w:r>
+                          </w:p>
+                          <w:p>
+                            <w:pPr>
+                              <w:shd w:val="clear" w:color="auto" w:fill="FFFFFF"/>
+                              <w:suppressAutoHyphens w:val="0"/>
+                              <w:spacing w:line="285" w:lineRule="atLeast"/>
+                              <w:rPr>
+                                <w:rFonts w:ascii="Consolas" w:hAnsi="Consolas"/>
+                                <w:color w:val="000000"/>
+                                <w:sz w:val="21"/>
+                                <w:szCs w:val="21"/>
+                                <w:lang w:eastAsia="it-CH"/>
+                              </w:rPr>
+                            </w:pPr>
+                            <w:r>
+                              <w:rPr>
+                                <w:rFonts w:ascii="Consolas" w:hAnsi="Consolas"/>
+                                <w:color w:val="0000FF"/>
+                                <w:sz w:val="21"/>
+                                <w:szCs w:val="21"/>
+                                <w:lang w:eastAsia="it-CH"/>
+                              </w:rPr>
+                              <w:t>string</w:t>
+                            </w:r>
+                            <w:r>
+                              <w:rPr>
+                                <w:rFonts w:ascii="Consolas" w:hAnsi="Consolas"/>
+                                <w:color w:val="000000"/>
+                                <w:sz w:val="21"/>
+                                <w:szCs w:val="21"/>
+                                <w:lang w:eastAsia="it-CH"/>
+                              </w:rPr>
+                              <w:t xml:space="preserve"> reader = </w:t>
+                            </w:r>
+                            <w:r>
+                              <w:rPr>
+                                <w:rFonts w:ascii="Consolas" w:hAnsi="Consolas"/>
+                                <w:color w:val="A31515"/>
+                                <w:sz w:val="21"/>
+                                <w:szCs w:val="21"/>
+                                <w:lang w:eastAsia="it-CH"/>
+                              </w:rPr>
+                              <w:t>""</w:t>
+                            </w:r>
+                            <w:r>
+                              <w:rPr>
+                                <w:rFonts w:ascii="Consolas" w:hAnsi="Consolas"/>
+                                <w:color w:val="000000"/>
+                                <w:sz w:val="21"/>
+                                <w:szCs w:val="21"/>
+                                <w:lang w:eastAsia="it-CH"/>
+                              </w:rPr>
+                              <w:t>;</w:t>
+                            </w:r>
+                          </w:p>
+                          <w:p>
+                            <w:pPr>
+                              <w:shd w:val="clear" w:color="auto" w:fill="FFFFFF"/>
+                              <w:suppressAutoHyphens w:val="0"/>
+                              <w:spacing w:line="285" w:lineRule="atLeast"/>
+                              <w:rPr>
+                                <w:rFonts w:ascii="Consolas" w:hAnsi="Consolas"/>
+                                <w:color w:val="000000"/>
+                                <w:sz w:val="21"/>
+                                <w:szCs w:val="21"/>
+                                <w:lang w:eastAsia="it-CH"/>
+                              </w:rPr>
+                            </w:pPr>
+                            <w:r>
+                              <w:rPr>
+                                <w:rFonts w:ascii="Consolas" w:hAnsi="Consolas"/>
+                                <w:color w:val="0000FF"/>
+                                <w:sz w:val="21"/>
+                                <w:szCs w:val="21"/>
+                                <w:lang w:eastAsia="it-CH"/>
+                              </w:rPr>
+                              <w:t>for</w:t>
+                            </w:r>
+                            <w:r>
+                              <w:rPr>
+                                <w:rFonts w:ascii="Consolas" w:hAnsi="Consolas"/>
+                                <w:color w:val="000000"/>
+                                <w:sz w:val="21"/>
+                                <w:szCs w:val="21"/>
+                                <w:lang w:eastAsia="it-CH"/>
+                              </w:rPr>
+                              <w:t xml:space="preserve"> (</w:t>
+                            </w:r>
+                            <w:r>
+                              <w:rPr>
+                                <w:rFonts w:ascii="Consolas" w:hAnsi="Consolas"/>
+                                <w:color w:val="0000FF"/>
+                                <w:sz w:val="21"/>
+                                <w:szCs w:val="21"/>
+                                <w:lang w:eastAsia="it-CH"/>
+                              </w:rPr>
+                              <w:t>int</w:t>
+                            </w:r>
+                            <w:r>
+                              <w:rPr>
+                                <w:rFonts w:ascii="Consolas" w:hAnsi="Consolas"/>
+                                <w:color w:val="000000"/>
+                                <w:sz w:val="21"/>
+                                <w:szCs w:val="21"/>
+                                <w:lang w:eastAsia="it-CH"/>
+                              </w:rPr>
+                              <w:t xml:space="preserve"> i = </w:t>
+                            </w:r>
+                            <w:r>
+                              <w:rPr>
+                                <w:rFonts w:ascii="Consolas" w:hAnsi="Consolas"/>
+                                <w:color w:val="09885A"/>
+                                <w:sz w:val="21"/>
+                                <w:szCs w:val="21"/>
+                                <w:lang w:eastAsia="it-CH"/>
+                              </w:rPr>
+                              <w:t>0</w:t>
+                            </w:r>
+                            <w:r>
+                              <w:rPr>
+                                <w:rFonts w:ascii="Consolas" w:hAnsi="Consolas"/>
+                                <w:color w:val="000000"/>
+                                <w:sz w:val="21"/>
+                                <w:szCs w:val="21"/>
+                                <w:lang w:eastAsia="it-CH"/>
+                              </w:rPr>
+                              <w:t>; i &lt; buffer.Length; i++){</w:t>
+                            </w:r>
+                          </w:p>
+                          <w:p>
+                            <w:pPr>
+                              <w:shd w:val="clear" w:color="auto" w:fill="FFFFFF"/>
+                              <w:suppressAutoHyphens w:val="0"/>
+                              <w:spacing w:line="285" w:lineRule="atLeast"/>
+                              <w:ind w:firstLine="708"/>
+                              <w:rPr>
+                                <w:rFonts w:ascii="Consolas" w:hAnsi="Consolas"/>
+                                <w:color w:val="000000"/>
+                                <w:sz w:val="21"/>
+                                <w:szCs w:val="21"/>
+                                <w:lang w:eastAsia="it-CH"/>
+                              </w:rPr>
+                            </w:pPr>
+                            <w:r>
+                              <w:rPr>
+                                <w:rFonts w:ascii="Consolas" w:hAnsi="Consolas"/>
+                                <w:color w:val="000000"/>
+                                <w:sz w:val="21"/>
+                                <w:szCs w:val="21"/>
+                                <w:lang w:eastAsia="it-CH"/>
+                              </w:rPr>
+                              <w:t>reader += (</w:t>
+                            </w:r>
+                            <w:r>
+                              <w:rPr>
+                                <w:rFonts w:ascii="Consolas" w:hAnsi="Consolas"/>
+                                <w:color w:val="0000FF"/>
+                                <w:sz w:val="21"/>
+                                <w:szCs w:val="21"/>
+                                <w:lang w:eastAsia="it-CH"/>
+                              </w:rPr>
+                              <w:t>char</w:t>
+                            </w:r>
+                            <w:r>
+                              <w:rPr>
+                                <w:rFonts w:ascii="Consolas" w:hAnsi="Consolas"/>
+                                <w:color w:val="000000"/>
+                                <w:sz w:val="21"/>
+                                <w:szCs w:val="21"/>
+                                <w:lang w:eastAsia="it-CH"/>
+                              </w:rPr>
+                              <w:t>)arduino.ReadByte();</w:t>
+                            </w:r>
+                          </w:p>
+                          <w:p>
+                            <w:pPr>
+                              <w:shd w:val="clear" w:color="auto" w:fill="FFFFFF"/>
+                              <w:suppressAutoHyphens w:val="0"/>
+                              <w:spacing w:line="285" w:lineRule="atLeast"/>
+                            </w:pPr>
+                            <w:r>
+                              <w:rPr>
+                                <w:rFonts w:ascii="Consolas" w:hAnsi="Consolas"/>
+                                <w:color w:val="000000"/>
+                                <w:sz w:val="21"/>
+                                <w:szCs w:val="21"/>
+                                <w:lang w:eastAsia="it-CH"/>
+                              </w:rPr>
+                              <w:t>}</w:t>
+                            </w:r>
+                          </w:p>
+                        </w:txbxContent>
+                      </wps:txbx>
+                      <wps:bodyPr rot="0" vert="horz" wrap="square" lIns="91440" tIns="45720" rIns="91440" bIns="45720" anchor="t" anchorCtr="0">
+                        <a:spAutoFit/>
+                      </wps:bodyPr>
+                    </wps:wsp>
+                  </a:graphicData>
+                </a:graphic>
+              </wp:inline>
+            </w:drawing>
+          </mc:Choice>
+          <mc:Fallback>
+            <w:pict>
+              <v:shapetype w14:anchorId="7EDC6744" id="_x0000_t202" coordsize="21600,21600" o:spt="202" path="m,l,21600r21600,l21600,xe">
+                <v:stroke joinstyle="miter"/>
+                <v:path gradientshapeok="t" o:connecttype="rect"/>
+              </v:shapetype>
+              <v:shape id="Casella di testo 2" o:spid="_x0000_s1026" type="#_x0000_t202" style="width:481.9pt;height:90.5pt;visibility:visible;mso-wrap-style:square;mso-left-percent:-10001;mso-top-percent:-10001;mso-position-horizontal:absolute;mso-position-horizontal-relative:char;mso-position-vertical:absolute;mso-position-vertical-relative:line;mso-left-percent:-10001;mso-top-percent:-10001;v-text-anchor:top" o:gfxdata="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">
+                <v:textbox style="mso-fit-shape-to-text:t">
+                  <w:txbxContent>
+                    <w:p>
+                      <w:pPr>
+                        <w:shd w:val="clear" w:color="auto" w:fill="FFFFFF"/>
+                        <w:suppressAutoHyphens w:val="0"/>
+                        <w:spacing w:line="285" w:lineRule="atLeast"/>
+                        <w:rPr>
+                          <w:rFonts w:ascii="Consolas" w:hAnsi="Consolas"/>
+                          <w:color w:val="000000"/>
+                          <w:sz w:val="21"/>
+                          <w:szCs w:val="21"/>
+                          <w:lang w:eastAsia="it-CH"/>
+                        </w:rPr>
+                      </w:pPr>
+                      <w:r>
+                        <w:rPr>
+                          <w:rFonts w:ascii="Consolas" w:hAnsi="Consolas"/>
+                          <w:color w:val="0000FF"/>
+                          <w:sz w:val="21"/>
+                          <w:szCs w:val="21"/>
+                          <w:lang w:eastAsia="it-CH"/>
+                        </w:rPr>
+                        <w:t>byte</w:t>
+                      </w:r>
+                      <w:r>
+                        <w:rPr>
+                          <w:rFonts w:ascii="Consolas" w:hAnsi="Consolas"/>
+                          <w:color w:val="000000"/>
+                          <w:sz w:val="21"/>
+                          <w:szCs w:val="21"/>
+                          <w:lang w:eastAsia="it-CH"/>
+                        </w:rPr>
+                        <w:t xml:space="preserve">[] buffer = </w:t>
+                      </w:r>
+                      <w:r>
+                        <w:rPr>
+                          <w:rFonts w:ascii="Consolas" w:hAnsi="Consolas"/>
+                          <w:color w:val="0000FF"/>
+                          <w:sz w:val="21"/>
+                          <w:szCs w:val="21"/>
+                          <w:lang w:eastAsia="it-CH"/>
+                        </w:rPr>
+                        <w:t>new</w:t>
+                      </w:r>
+                      <w:r>
+                        <w:rPr>
+                          <w:rFonts w:ascii="Consolas" w:hAnsi="Consolas"/>
+                          <w:color w:val="000000"/>
+                          <w:sz w:val="21"/>
+                          <w:szCs w:val="21"/>
+                          <w:lang w:eastAsia="it-CH"/>
+                        </w:rPr>
+                        <w:t xml:space="preserve"> </w:t>
+                      </w:r>
+                      <w:r>
+                        <w:rPr>
+                          <w:rFonts w:ascii="Consolas" w:hAnsi="Consolas"/>
+                          <w:color w:val="0000FF"/>
+                          <w:sz w:val="21"/>
+                          <w:szCs w:val="21"/>
+                          <w:lang w:eastAsia="it-CH"/>
+                        </w:rPr>
+                        <w:t>byte</w:t>
+                      </w:r>
+                      <w:r>
+                        <w:rPr>
+                          <w:rFonts w:ascii="Consolas" w:hAnsi="Consolas"/>
+                          <w:color w:val="000000"/>
+                          <w:sz w:val="21"/>
+                          <w:szCs w:val="21"/>
+                          <w:lang w:eastAsia="it-CH"/>
+                        </w:rPr>
+                        <w:t>[arduino.BytesToRead];</w:t>
+                      </w:r>
+                    </w:p>
+                    <w:p>
+                      <w:pPr>
+                        <w:shd w:val="clear" w:color="auto" w:fill="FFFFFF"/>
+                        <w:suppressAutoHyphens w:val="0"/>
+                        <w:spacing w:line="285" w:lineRule="atLeast"/>
+                        <w:rPr>
+                          <w:rFonts w:ascii="Consolas" w:hAnsi="Consolas"/>
+                          <w:color w:val="000000"/>
+                          <w:sz w:val="21"/>
+                          <w:szCs w:val="21"/>
+                          <w:lang w:eastAsia="it-CH"/>
+                        </w:rPr>
+                      </w:pPr>
+                      <w:r>
+                        <w:rPr>
+                          <w:rFonts w:ascii="Consolas" w:hAnsi="Consolas"/>
+                          <w:color w:val="0000FF"/>
+                          <w:sz w:val="21"/>
+                          <w:szCs w:val="21"/>
+                          <w:lang w:eastAsia="it-CH"/>
+                        </w:rPr>
+                        <w:t>string</w:t>
+                      </w:r>
+                      <w:r>
+                        <w:rPr>
+                          <w:rFonts w:ascii="Consolas" w:hAnsi="Consolas"/>
+                          <w:color w:val="000000"/>
+                          <w:sz w:val="21"/>
+                          <w:szCs w:val="21"/>
+                          <w:lang w:eastAsia="it-CH"/>
+                        </w:rPr>
+                        <w:t xml:space="preserve"> reader = </w:t>
+                      </w:r>
+                      <w:r>
+                        <w:rPr>
+                          <w:rFonts w:ascii="Consolas" w:hAnsi="Consolas"/>
+                          <w:color w:val="A31515"/>
+                          <w:sz w:val="21"/>
+                          <w:szCs w:val="21"/>
+                          <w:lang w:eastAsia="it-CH"/>
+                        </w:rPr>
+                        <w:t>""</w:t>
+                      </w:r>
+                      <w:r>
+                        <w:rPr>
+                          <w:rFonts w:ascii="Consolas" w:hAnsi="Consolas"/>
+                          <w:color w:val="000000"/>
+                          <w:sz w:val="21"/>
+                          <w:szCs w:val="21"/>
+                          <w:lang w:eastAsia="it-CH"/>
+                        </w:rPr>
+                        <w:t>;</w:t>
+                      </w:r>
+                    </w:p>
+                    <w:p>
+                      <w:pPr>
+                        <w:shd w:val="clear" w:color="auto" w:fill="FFFFFF"/>
+                        <w:suppressAutoHyphens w:val="0"/>
+                        <w:spacing w:line="285" w:lineRule="atLeast"/>
+                        <w:rPr>
+                          <w:rFonts w:ascii="Consolas" w:hAnsi="Consolas"/>
+                          <w:color w:val="000000"/>
+                          <w:sz w:val="21"/>
+                          <w:szCs w:val="21"/>
+                          <w:lang w:eastAsia="it-CH"/>
+                        </w:rPr>
+                      </w:pPr>
+                      <w:r>
+                        <w:rPr>
+                          <w:rFonts w:ascii="Consolas" w:hAnsi="Consolas"/>
+                          <w:color w:val="0000FF"/>
+                          <w:sz w:val="21"/>
+                          <w:szCs w:val="21"/>
+                          <w:lang w:eastAsia="it-CH"/>
+                        </w:rPr>
+                        <w:t>for</w:t>
+                      </w:r>
+                      <w:r>
+                        <w:rPr>
+                          <w:rFonts w:ascii="Consolas" w:hAnsi="Consolas"/>
+                          <w:color w:val="000000"/>
+                          <w:sz w:val="21"/>
+                          <w:szCs w:val="21"/>
+                          <w:lang w:eastAsia="it-CH"/>
+                        </w:rPr>
+                        <w:t xml:space="preserve"> (</w:t>
+                      </w:r>
+                      <w:r>
+                        <w:rPr>
+                          <w:rFonts w:ascii="Consolas" w:hAnsi="Consolas"/>
+                          <w:color w:val="0000FF"/>
+                          <w:sz w:val="21"/>
+                          <w:szCs w:val="21"/>
+                          <w:lang w:eastAsia="it-CH"/>
+                        </w:rPr>
+                        <w:t>int</w:t>
+                      </w:r>
+                      <w:r>
+                        <w:rPr>
+                          <w:rFonts w:ascii="Consolas" w:hAnsi="Consolas"/>
+                          <w:color w:val="000000"/>
+                          <w:sz w:val="21"/>
+                          <w:szCs w:val="21"/>
+                          <w:lang w:eastAsia="it-CH"/>
+                        </w:rPr>
+                        <w:t xml:space="preserve"> i = </w:t>
+                      </w:r>
+                      <w:r>
+                        <w:rPr>
+                          <w:rFonts w:ascii="Consolas" w:hAnsi="Consolas"/>
+                          <w:color w:val="09885A"/>
+                          <w:sz w:val="21"/>
+                          <w:szCs w:val="21"/>
+                          <w:lang w:eastAsia="it-CH"/>
+                        </w:rPr>
+                        <w:t>0</w:t>
+                      </w:r>
+                      <w:r>
+                        <w:rPr>
+                          <w:rFonts w:ascii="Consolas" w:hAnsi="Consolas"/>
+                          <w:color w:val="000000"/>
+                          <w:sz w:val="21"/>
+                          <w:szCs w:val="21"/>
+                          <w:lang w:eastAsia="it-CH"/>
+                        </w:rPr>
+                        <w:t>; i &lt; buffer.Length; i++){</w:t>
+                      </w:r>
+                    </w:p>
+                    <w:p>
+                      <w:pPr>
+                        <w:shd w:val="clear" w:color="auto" w:fill="FFFFFF"/>
+                        <w:suppressAutoHyphens w:val="0"/>
+                        <w:spacing w:line="285" w:lineRule="atLeast"/>
+                        <w:ind w:firstLine="708"/>
+                        <w:rPr>
+                          <w:rFonts w:ascii="Consolas" w:hAnsi="Consolas"/>
+                          <w:color w:val="000000"/>
+                          <w:sz w:val="21"/>
+                          <w:szCs w:val="21"/>
+                          <w:lang w:eastAsia="it-CH"/>
+                        </w:rPr>
+                      </w:pPr>
+                      <w:r>
+                        <w:rPr>
+                          <w:rFonts w:ascii="Consolas" w:hAnsi="Consolas"/>
+                          <w:color w:val="000000"/>
+                          <w:sz w:val="21"/>
+                          <w:szCs w:val="21"/>
+                          <w:lang w:eastAsia="it-CH"/>
+                        </w:rPr>
+                        <w:t>reader += (</w:t>
+                      </w:r>
+                      <w:r>
+                        <w:rPr>
+                          <w:rFonts w:ascii="Consolas" w:hAnsi="Consolas"/>
+                          <w:color w:val="0000FF"/>
+                          <w:sz w:val="21"/>
+                          <w:szCs w:val="21"/>
+                          <w:lang w:eastAsia="it-CH"/>
+                        </w:rPr>
+                        <w:t>char</w:t>
+                      </w:r>
+                      <w:r>
+                        <w:rPr>
+                          <w:rFonts w:ascii="Consolas" w:hAnsi="Consolas"/>
+                          <w:color w:val="000000"/>
+                          <w:sz w:val="21"/>
+                          <w:szCs w:val="21"/>
+                          <w:lang w:eastAsia="it-CH"/>
+                        </w:rPr>
+                        <w:t>)arduino.ReadByte();</w:t>
+                      </w:r>
+                    </w:p>
+                    <w:p>
+                      <w:pPr>
+                        <w:shd w:val="clear" w:color="auto" w:fill="FFFFFF"/>
+                        <w:suppressAutoHyphens w:val="0"/>
+                        <w:spacing w:line="285" w:lineRule="atLeast"/>
+                      </w:pPr>
+                      <w:r>
+                        <w:rPr>
+                          <w:rFonts w:ascii="Consolas" w:hAnsi="Consolas"/>
+                          <w:color w:val="000000"/>
+                          <w:sz w:val="21"/>
+                          <w:szCs w:val="21"/>
+                          <w:lang w:eastAsia="it-CH"/>
+                        </w:rPr>
+                        <w:t>}</w:t>
+                      </w:r>
+                    </w:p>
+                  </w:txbxContent>
+                </v:textbox>
+                <w10:anchorlock/>
+              </v:shape>
+            </w:pict>
+          </mc:Fallback>
+        </mc:AlternateContent>
+      </w:r>
+    </w:p>
+    <w:p>
+      <w:pPr>
+        <w:rPr>
+          <w:lang w:val="it-IT"/>
+        </w:rPr>
+      </w:pPr>
+    </w:p>
+    <w:p>
+      <w:pPr>
+        <w:rPr>
+          <w:lang w:val="it-IT"/>
+        </w:rPr>
+      </w:pPr>
+      <w:r>
+        <w:rPr>
+          <w:lang w:val="it-IT"/>
+        </w:rPr>
+        <w:br/>
+      </w:r>
+    </w:p>
+    <w:p>
+      <w:pPr>
+        <w:rPr>
+          <w:lang w:val="it-IT"/>
+        </w:rPr>
+      </w:pPr>
+    </w:p>
+    <w:p>
+      <w:pPr>
+        <w:pStyle w:val="Titolo2"/>
+        <w:numPr>
+          <w:ilvl w:val="1"/>
+          <w:numId w:val="2"/>
+        </w:numPr>
+      </w:pPr>
+      <w:r>
+        <w:t>Client</w:t>
+      </w:r>
+    </w:p>
+    <w:p>
+      <w:pPr>
+        <w:pStyle w:val="Titolo2"/>
+        <w:numPr>
+          <w:ilvl w:val="1"/>
+          <w:numId w:val="2"/>
+        </w:numPr>
+      </w:pPr>
+      <w:r>
+        <w:t>Arduino</w:t>
+      </w:r>
+    </w:p>
+    <w:p>
+      <w:pPr>
+        <w:rPr>
+          <w:lang w:val="it-IT"/>
+        </w:rPr>
+      </w:pPr>
+    </w:p>
     <w:p>
       <w:r>
         <w:br w:type="page"/>
@@ -9808,7 +10571,7 @@
               <w:rFonts w:cs="Arial"/>
               <w:noProof/>
             </w:rPr>
-            <w:t>10</w:t>
+            <w:t>11</w:t>
           </w:r>
           <w:r>
             <w:rPr>
@@ -9845,7 +10608,7 @@
               <w:rFonts w:cs="Arial"/>
               <w:noProof/>
             </w:rPr>
-            <w:t>12</w:t>
+            <w:t>13</w:t>
           </w:r>
           <w:r>
             <w:rPr>
@@ -10760,6 +11523,119 @@
     </w:lvl>
   </w:abstractNum>
   <w:abstractNum w:abstractNumId="5" w15:restartNumberingAfterBreak="0">
+    <w:nsid w:val="138A541F"/>
+    <w:multiLevelType w:val="hybridMultilevel"/>
+    <w:tmpl w:val="C83AD438"/>
+    <w:lvl w:ilvl="0" w:tplc="08100001">
+      <w:start w:val="1"/>
+      <w:numFmt w:val="bullet"/>
+      <w:lvlText w:val=""/>
+      <w:lvlJc w:val="left"/>
+      <w:pPr>
+        <w:ind w:left="720" w:hanging="360"/>
+      </w:pPr>
+      <w:rPr>
+        <w:rFonts w:ascii="Symbol" w:hAnsi="Symbol" w:hint="default"/>
+      </w:rPr>
+    </w:lvl>
+    <w:lvl w:ilvl="1" w:tplc="08100003" w:tentative="1">
+      <w:start w:val="1"/>
+      <w:numFmt w:val="bullet"/>
+      <w:lvlText w:val="o"/>
+      <w:lvlJc w:val="left"/>
+      <w:pPr>
+        <w:ind w:left="1440" w:hanging="360"/>
+      </w:pPr>
+      <w:rPr>
+        <w:rFonts w:ascii="Courier New" w:hAnsi="Courier New" w:cs="Courier New" w:hint="default"/>
+      </w:rPr>
+    </w:lvl>
+    <w:lvl w:ilvl="2" w:tplc="08100005" w:tentative="1">
+      <w:start w:val="1"/>
+      <w:numFmt w:val="bullet"/>
+      <w:lvlText w:val=""/>
+      <w:lvlJc w:val="left"/>
+      <w:pPr>
+        <w:ind w:left="2160" w:hanging="360"/>
+      </w:pPr>
+      <w:rPr>
+        <w:rFonts w:ascii="Wingdings" w:hAnsi="Wingdings" w:hint="default"/>
+      </w:rPr>
+    </w:lvl>
+    <w:lvl w:ilvl="3" w:tplc="08100001" w:tentative="1">
+      <w:start w:val="1"/>
+      <w:numFmt w:val="bullet"/>
+      <w:lvlText w:val=""/>
+      <w:lvlJc w:val="left"/>
+      <w:pPr>
+        <w:ind w:left="2880" w:hanging="360"/>
+      </w:pPr>
+      <w:rPr>
+        <w:rFonts w:ascii="Symbol" w:hAnsi="Symbol" w:hint="default"/>
+      </w:rPr>
+    </w:lvl>
+    <w:lvl w:ilvl="4" w:tplc="08100003" w:tentative="1">
+      <w:start w:val="1"/>
+      <w:numFmt w:val="bullet"/>
+      <w:lvlText w:val="o"/>
+      <w:lvlJc w:val="left"/>
+      <w:pPr>
+        <w:ind w:left="3600" w:hanging="360"/>
+      </w:pPr>
+      <w:rPr>
+        <w:rFonts w:ascii="Courier New" w:hAnsi="Courier New" w:cs="Courier New" w:hint="default"/>
+      </w:rPr>
+    </w:lvl>
+    <w:lvl w:ilvl="5" w:tplc="08100005" w:tentative="1">
+      <w:start w:val="1"/>
+      <w:numFmt w:val="bullet"/>
+      <w:lvlText w:val=""/>
+      <w:lvlJc w:val="left"/>
+      <w:pPr>
+        <w:ind w:left="4320" w:hanging="360"/>
+      </w:pPr>
+      <w:rPr>
+        <w:rFonts w:ascii="Wingdings" w:hAnsi="Wingdings" w:hint="default"/>
+      </w:rPr>
+    </w:lvl>
+    <w:lvl w:ilvl="6" w:tplc="08100001" w:tentative="1">
+      <w:start w:val="1"/>
+      <w:numFmt w:val="bullet"/>
+      <w:lvlText w:val=""/>
+      <w:lvlJc w:val="left"/>
+      <w:pPr>
+        <w:ind w:left="5040" w:hanging="360"/>
+      </w:pPr>
+      <w:rPr>
+        <w:rFonts w:ascii="Symbol" w:hAnsi="Symbol" w:hint="default"/>
+      </w:rPr>
+    </w:lvl>
+    <w:lvl w:ilvl="7" w:tplc="08100003" w:tentative="1">
+      <w:start w:val="1"/>
+      <w:numFmt w:val="bullet"/>
+      <w:lvlText w:val="o"/>
+      <w:lvlJc w:val="left"/>
+      <w:pPr>
+        <w:ind w:left="5760" w:hanging="360"/>
+      </w:pPr>
+      <w:rPr>
+        <w:rFonts w:ascii="Courier New" w:hAnsi="Courier New" w:cs="Courier New" w:hint="default"/>
+      </w:rPr>
+    </w:lvl>
+    <w:lvl w:ilvl="8" w:tplc="08100005" w:tentative="1">
+      <w:start w:val="1"/>
+      <w:numFmt w:val="bullet"/>
+      <w:lvlText w:val=""/>
+      <w:lvlJc w:val="left"/>
+      <w:pPr>
+        <w:ind w:left="6480" w:hanging="360"/>
+      </w:pPr>
+      <w:rPr>
+        <w:rFonts w:ascii="Wingdings" w:hAnsi="Wingdings" w:hint="default"/>
+      </w:rPr>
+    </w:lvl>
+  </w:abstractNum>
+  <w:abstractNum w:abstractNumId="6" w15:restartNumberingAfterBreak="0">
     <w:nsid w:val="16FE42B6"/>
     <w:multiLevelType w:val="multilevel"/>
     <w:tmpl w:val="D7E4DD74"/>
@@ -10899,7 +11775,7 @@
       </w:rPr>
     </w:lvl>
   </w:abstractNum>
-  <w:abstractNum w:abstractNumId="6" w15:restartNumberingAfterBreak="0">
+  <w:abstractNum w:abstractNumId="7" w15:restartNumberingAfterBreak="0">
     <w:nsid w:val="1BC93234"/>
     <w:multiLevelType w:val="hybridMultilevel"/>
     <w:tmpl w:val="603C785A"/>
@@ -11012,7 +11888,7 @@
       </w:rPr>
     </w:lvl>
   </w:abstractNum>
-  <w:abstractNum w:abstractNumId="7" w15:restartNumberingAfterBreak="0">
+  <w:abstractNum w:abstractNumId="8" w15:restartNumberingAfterBreak="0">
     <w:nsid w:val="229A2FD8"/>
     <w:multiLevelType w:val="hybridMultilevel"/>
     <w:tmpl w:val="53E857F2"/>
@@ -11124,7 +12000,7 @@
       </w:rPr>
     </w:lvl>
   </w:abstractNum>
-  <w:abstractNum w:abstractNumId="8" w15:restartNumberingAfterBreak="0">
+  <w:abstractNum w:abstractNumId="9" w15:restartNumberingAfterBreak="0">
     <w:nsid w:val="24B85E0F"/>
     <w:multiLevelType w:val="multilevel"/>
     <w:tmpl w:val="5DAE36E2"/>
@@ -11237,7 +12113,7 @@
       </w:pPr>
     </w:lvl>
   </w:abstractNum>
-  <w:abstractNum w:abstractNumId="9" w15:restartNumberingAfterBreak="0">
+  <w:abstractNum w:abstractNumId="10" w15:restartNumberingAfterBreak="0">
     <w:nsid w:val="25AD2094"/>
     <w:multiLevelType w:val="multilevel"/>
     <w:tmpl w:val="D7E4DD74"/>
@@ -11377,7 +12253,7 @@
       </w:rPr>
     </w:lvl>
   </w:abstractNum>
-  <w:abstractNum w:abstractNumId="10" w15:restartNumberingAfterBreak="0">
+  <w:abstractNum w:abstractNumId="11" w15:restartNumberingAfterBreak="0">
     <w:nsid w:val="26750B91"/>
     <w:multiLevelType w:val="multilevel"/>
     <w:tmpl w:val="D7E4DD74"/>
@@ -11517,7 +12393,7 @@
       </w:rPr>
     </w:lvl>
   </w:abstractNum>
-  <w:abstractNum w:abstractNumId="11" w15:restartNumberingAfterBreak="0">
+  <w:abstractNum w:abstractNumId="12" w15:restartNumberingAfterBreak="0">
     <w:nsid w:val="2BB866F2"/>
     <w:multiLevelType w:val="multilevel"/>
     <w:tmpl w:val="54443D20"/>
@@ -11633,7 +12509,7 @@
       </w:pPr>
     </w:lvl>
   </w:abstractNum>
-  <w:abstractNum w:abstractNumId="12" w15:restartNumberingAfterBreak="0">
+  <w:abstractNum w:abstractNumId="13" w15:restartNumberingAfterBreak="0">
     <w:nsid w:val="2BFE79E0"/>
     <w:multiLevelType w:val="multilevel"/>
     <w:tmpl w:val="D472A964"/>
@@ -11773,7 +12649,7 @@
       </w:rPr>
     </w:lvl>
   </w:abstractNum>
-  <w:abstractNum w:abstractNumId="13" w15:restartNumberingAfterBreak="0">
+  <w:abstractNum w:abstractNumId="14" w15:restartNumberingAfterBreak="0">
     <w:nsid w:val="340B3F95"/>
     <w:multiLevelType w:val="multilevel"/>
     <w:tmpl w:val="D7E4DD74"/>
@@ -11913,7 +12789,7 @@
       </w:rPr>
     </w:lvl>
   </w:abstractNum>
-  <w:abstractNum w:abstractNumId="14" w15:restartNumberingAfterBreak="0">
+  <w:abstractNum w:abstractNumId="15" w15:restartNumberingAfterBreak="0">
     <w:nsid w:val="364065D7"/>
     <w:multiLevelType w:val="multilevel"/>
     <w:tmpl w:val="4CB2BD00"/>
@@ -12053,7 +12929,7 @@
       </w:rPr>
     </w:lvl>
   </w:abstractNum>
-  <w:abstractNum w:abstractNumId="15" w15:restartNumberingAfterBreak="0">
+  <w:abstractNum w:abstractNumId="16" w15:restartNumberingAfterBreak="0">
     <w:nsid w:val="38EA188F"/>
     <w:multiLevelType w:val="multilevel"/>
     <w:tmpl w:val="D1AA26BE"/>
@@ -12166,7 +13042,7 @@
       </w:pPr>
     </w:lvl>
   </w:abstractNum>
-  <w:abstractNum w:abstractNumId="16" w15:restartNumberingAfterBreak="0">
+  <w:abstractNum w:abstractNumId="17" w15:restartNumberingAfterBreak="0">
     <w:nsid w:val="398E35B8"/>
     <w:multiLevelType w:val="multilevel"/>
     <w:tmpl w:val="193C8CD6"/>
@@ -12279,7 +13155,7 @@
       </w:pPr>
     </w:lvl>
   </w:abstractNum>
-  <w:abstractNum w:abstractNumId="17" w15:restartNumberingAfterBreak="0">
+  <w:abstractNum w:abstractNumId="18" w15:restartNumberingAfterBreak="0">
     <w:nsid w:val="3B683622"/>
     <w:multiLevelType w:val="multilevel"/>
     <w:tmpl w:val="7F30B208"/>
@@ -12392,7 +13268,7 @@
       </w:pPr>
     </w:lvl>
   </w:abstractNum>
-  <w:abstractNum w:abstractNumId="18" w15:restartNumberingAfterBreak="0">
+  <w:abstractNum w:abstractNumId="19" w15:restartNumberingAfterBreak="0">
     <w:nsid w:val="3C007CAA"/>
     <w:multiLevelType w:val="hybridMultilevel"/>
     <w:tmpl w:val="767E2436"/>
@@ -12505,7 +13381,7 @@
       </w:rPr>
     </w:lvl>
   </w:abstractNum>
-  <w:abstractNum w:abstractNumId="19" w15:restartNumberingAfterBreak="0">
+  <w:abstractNum w:abstractNumId="20" w15:restartNumberingAfterBreak="0">
     <w:nsid w:val="3C8B5603"/>
     <w:multiLevelType w:val="multilevel"/>
     <w:tmpl w:val="E2184F2A"/>
@@ -12645,7 +13521,7 @@
       </w:rPr>
     </w:lvl>
   </w:abstractNum>
-  <w:abstractNum w:abstractNumId="20" w15:restartNumberingAfterBreak="0">
+  <w:abstractNum w:abstractNumId="21" w15:restartNumberingAfterBreak="0">
     <w:nsid w:val="442749D4"/>
     <w:multiLevelType w:val="multilevel"/>
     <w:tmpl w:val="7F30B208"/>
@@ -12758,7 +13634,7 @@
       </w:pPr>
     </w:lvl>
   </w:abstractNum>
-  <w:abstractNum w:abstractNumId="21" w15:restartNumberingAfterBreak="0">
+  <w:abstractNum w:abstractNumId="22" w15:restartNumberingAfterBreak="0">
     <w:nsid w:val="44C57AAC"/>
     <w:multiLevelType w:val="multilevel"/>
     <w:tmpl w:val="E71CCCF2"/>
@@ -12898,7 +13774,7 @@
       </w:rPr>
     </w:lvl>
   </w:abstractNum>
-  <w:abstractNum w:abstractNumId="22" w15:restartNumberingAfterBreak="0">
+  <w:abstractNum w:abstractNumId="23" w15:restartNumberingAfterBreak="0">
     <w:nsid w:val="523220A6"/>
     <w:multiLevelType w:val="multilevel"/>
     <w:tmpl w:val="8C0408CE"/>
@@ -13038,7 +13914,7 @@
       </w:rPr>
     </w:lvl>
   </w:abstractNum>
-  <w:abstractNum w:abstractNumId="23" w15:restartNumberingAfterBreak="0">
+  <w:abstractNum w:abstractNumId="24" w15:restartNumberingAfterBreak="0">
     <w:nsid w:val="52664830"/>
     <w:multiLevelType w:val="hybridMultilevel"/>
     <w:tmpl w:val="E0BC137C"/>
@@ -13150,7 +14026,7 @@
       </w:rPr>
     </w:lvl>
   </w:abstractNum>
-  <w:abstractNum w:abstractNumId="24" w15:restartNumberingAfterBreak="0">
+  <w:abstractNum w:abstractNumId="25" w15:restartNumberingAfterBreak="0">
     <w:nsid w:val="52A96483"/>
     <w:multiLevelType w:val="multilevel"/>
     <w:tmpl w:val="D7E4DD74"/>
@@ -13290,7 +14166,7 @@
       </w:rPr>
     </w:lvl>
   </w:abstractNum>
-  <w:abstractNum w:abstractNumId="25" w15:restartNumberingAfterBreak="0">
+  <w:abstractNum w:abstractNumId="26" w15:restartNumberingAfterBreak="0">
     <w:nsid w:val="59A6011D"/>
     <w:multiLevelType w:val="hybridMultilevel"/>
     <w:tmpl w:val="95D8093A"/>
@@ -13403,7 +14279,7 @@
       </w:rPr>
     </w:lvl>
   </w:abstractNum>
-  <w:abstractNum w:abstractNumId="26" w15:restartNumberingAfterBreak="0">
+  <w:abstractNum w:abstractNumId="27" w15:restartNumberingAfterBreak="0">
     <w:nsid w:val="5B4D6DD4"/>
     <w:multiLevelType w:val="hybridMultilevel"/>
     <w:tmpl w:val="A20C4A14"/>
@@ -13516,7 +14392,7 @@
       </w:rPr>
     </w:lvl>
   </w:abstractNum>
-  <w:abstractNum w:abstractNumId="27" w15:restartNumberingAfterBreak="0">
+  <w:abstractNum w:abstractNumId="28" w15:restartNumberingAfterBreak="0">
     <w:nsid w:val="5CB4335D"/>
     <w:multiLevelType w:val="multilevel"/>
     <w:tmpl w:val="4AB67DA4"/>
@@ -13656,7 +14532,7 @@
       </w:rPr>
     </w:lvl>
   </w:abstractNum>
-  <w:abstractNum w:abstractNumId="28" w15:restartNumberingAfterBreak="0">
+  <w:abstractNum w:abstractNumId="29" w15:restartNumberingAfterBreak="0">
     <w:nsid w:val="5F591372"/>
     <w:multiLevelType w:val="multilevel"/>
     <w:tmpl w:val="7F30B208"/>
@@ -13769,7 +14645,93 @@
       </w:pPr>
     </w:lvl>
   </w:abstractNum>
-  <w:abstractNum w:abstractNumId="29" w15:restartNumberingAfterBreak="0">
+  <w:abstractNum w:abstractNumId="30" w15:restartNumberingAfterBreak="0">
+    <w:nsid w:val="6F6F3C3A"/>
+    <w:multiLevelType w:val="hybridMultilevel"/>
+    <w:tmpl w:val="58AAD270"/>
+    <w:lvl w:ilvl="0" w:tplc="0810000F">
+      <w:start w:val="1"/>
+      <w:numFmt w:val="decimal"/>
+      <w:lvlText w:val="%1."/>
+      <w:lvlJc w:val="left"/>
+      <w:pPr>
+        <w:ind w:left="720" w:hanging="360"/>
+      </w:pPr>
+    </w:lvl>
+    <w:lvl w:ilvl="1" w:tplc="08100019" w:tentative="1">
+      <w:start w:val="1"/>
+      <w:numFmt w:val="lowerLetter"/>
+      <w:lvlText w:val="%2."/>
+      <w:lvlJc w:val="left"/>
+      <w:pPr>
+        <w:ind w:left="1440" w:hanging="360"/>
+      </w:pPr>
+    </w:lvl>
+    <w:lvl w:ilvl="2" w:tplc="0810001B" w:tentative="1">
+      <w:start w:val="1"/>
+      <w:numFmt w:val="lowerRoman"/>
+      <w:lvlText w:val="%3."/>
+      <w:lvlJc w:val="right"/>
+      <w:pPr>
+        <w:ind w:left="2160" w:hanging="180"/>
+      </w:pPr>
+    </w:lvl>
+    <w:lvl w:ilvl="3" w:tplc="0810000F" w:tentative="1">
+      <w:start w:val="1"/>
+      <w:numFmt w:val="decimal"/>
+      <w:lvlText w:val="%4."/>
+      <w:lvlJc w:val="left"/>
+      <w:pPr>
+        <w:ind w:left="2880" w:hanging="360"/>
+      </w:pPr>
+    </w:lvl>
+    <w:lvl w:ilvl="4" w:tplc="08100019" w:tentative="1">
+      <w:start w:val="1"/>
+      <w:numFmt w:val="lowerLetter"/>
+      <w:lvlText w:val="%5."/>
+      <w:lvlJc w:val="left"/>
+      <w:pPr>
+        <w:ind w:left="3600" w:hanging="360"/>
+      </w:pPr>
+    </w:lvl>
+    <w:lvl w:ilvl="5" w:tplc="0810001B" w:tentative="1">
+      <w:start w:val="1"/>
+      <w:numFmt w:val="lowerRoman"/>
+      <w:lvlText w:val="%6."/>
+      <w:lvlJc w:val="right"/>
+      <w:pPr>
+        <w:ind w:left="4320" w:hanging="180"/>
+      </w:pPr>
+    </w:lvl>
+    <w:lvl w:ilvl="6" w:tplc="0810000F" w:tentative="1">
+      <w:start w:val="1"/>
+      <w:numFmt w:val="decimal"/>
+      <w:lvlText w:val="%7."/>
+      <w:lvlJc w:val="left"/>
+      <w:pPr>
+        <w:ind w:left="5040" w:hanging="360"/>
+      </w:pPr>
+    </w:lvl>
+    <w:lvl w:ilvl="7" w:tplc="08100019" w:tentative="1">
+      <w:start w:val="1"/>
+      <w:numFmt w:val="lowerLetter"/>
+      <w:lvlText w:val="%8."/>
+      <w:lvlJc w:val="left"/>
+      <w:pPr>
+        <w:ind w:left="5760" w:hanging="360"/>
+      </w:pPr>
+    </w:lvl>
+    <w:lvl w:ilvl="8" w:tplc="0810001B" w:tentative="1">
+      <w:start w:val="1"/>
+      <w:numFmt w:val="lowerRoman"/>
+      <w:lvlText w:val="%9."/>
+      <w:lvlJc w:val="right"/>
+      <w:pPr>
+        <w:ind w:left="6480" w:hanging="180"/>
+      </w:pPr>
+    </w:lvl>
+  </w:abstractNum>
+  <w:abstractNum w:abstractNumId="31" w15:restartNumberingAfterBreak="0">
     <w:nsid w:val="74B940D4"/>
     <w:multiLevelType w:val="multilevel"/>
     <w:tmpl w:val="7F30B208"/>
@@ -13882,7 +14844,7 @@
       </w:pPr>
     </w:lvl>
   </w:abstractNum>
-  <w:abstractNum w:abstractNumId="30" w15:restartNumberingAfterBreak="0">
+  <w:abstractNum w:abstractNumId="32" w15:restartNumberingAfterBreak="0">
     <w:nsid w:val="75840E0A"/>
     <w:multiLevelType w:val="multilevel"/>
     <w:tmpl w:val="D7E4DD74"/>
@@ -14022,10 +14984,10 @@
       </w:rPr>
     </w:lvl>
   </w:abstractNum>
-  <w:abstractNum w:abstractNumId="31" w15:restartNumberingAfterBreak="0">
+  <w:abstractNum w:abstractNumId="33" w15:restartNumberingAfterBreak="0">
     <w:nsid w:val="7785013A"/>
     <w:multiLevelType w:val="multilevel"/>
-    <w:tmpl w:val="CE506BF6"/>
+    <w:tmpl w:val="812CDD92"/>
     <w:lvl w:ilvl="0">
       <w:start w:val="1"/>
       <w:numFmt w:val="decimal"/>
@@ -14144,7 +15106,7 @@
       </w:pPr>
     </w:lvl>
   </w:abstractNum>
-  <w:abstractNum w:abstractNumId="32" w15:restartNumberingAfterBreak="0">
+  <w:abstractNum w:abstractNumId="34" w15:restartNumberingAfterBreak="0">
     <w:nsid w:val="78157D7F"/>
     <w:multiLevelType w:val="multilevel"/>
     <w:tmpl w:val="7EFCF354"/>
@@ -14260,7 +15222,7 @@
       </w:pPr>
     </w:lvl>
   </w:abstractNum>
-  <w:abstractNum w:abstractNumId="33" w15:restartNumberingAfterBreak="0">
+  <w:abstractNum w:abstractNumId="35" w15:restartNumberingAfterBreak="0">
     <w:nsid w:val="7DE164AD"/>
     <w:multiLevelType w:val="multilevel"/>
     <w:tmpl w:val="7F30B208"/>
@@ -14374,106 +15336,112 @@
     </w:lvl>
   </w:abstractNum>
   <w:num w:numId="1">
-    <w:abstractNumId w:val="31"/>
+    <w:abstractNumId w:val="33"/>
   </w:num>
   <w:num w:numId="2">
-    <w:abstractNumId w:val="16"/>
+    <w:abstractNumId w:val="17"/>
   </w:num>
   <w:num w:numId="3">
-    <w:abstractNumId w:val="19"/>
+    <w:abstractNumId w:val="20"/>
   </w:num>
   <w:num w:numId="4">
-    <w:abstractNumId w:val="14"/>
+    <w:abstractNumId w:val="15"/>
   </w:num>
   <w:num w:numId="5">
-    <w:abstractNumId w:val="12"/>
+    <w:abstractNumId w:val="13"/>
   </w:num>
   <w:num w:numId="6">
     <w:abstractNumId w:val="1"/>
   </w:num>
   <w:num w:numId="7">
-    <w:abstractNumId w:val="11"/>
+    <w:abstractNumId w:val="12"/>
   </w:num>
   <w:num w:numId="8">
-    <w:abstractNumId w:val="8"/>
+    <w:abstractNumId w:val="9"/>
   </w:num>
   <w:num w:numId="9">
-    <w:abstractNumId w:val="32"/>
+    <w:abstractNumId w:val="34"/>
   </w:num>
   <w:num w:numId="10">
-    <w:abstractNumId w:val="15"/>
+    <w:abstractNumId w:val="16"/>
   </w:num>
   <w:num w:numId="11">
-    <w:abstractNumId w:val="21"/>
+    <w:abstractNumId w:val="22"/>
   </w:num>
   <w:num w:numId="12">
     <w:abstractNumId w:val="4"/>
   </w:num>
   <w:num w:numId="13">
-    <w:abstractNumId w:val="27"/>
+    <w:abstractNumId w:val="28"/>
   </w:num>
   <w:num w:numId="14">
-    <w:abstractNumId w:val="22"/>
+    <w:abstractNumId w:val="23"/>
   </w:num>
   <w:num w:numId="15">
     <w:abstractNumId w:val="3"/>
   </w:num>
   <w:num w:numId="16">
-    <w:abstractNumId w:val="7"/>
+    <w:abstractNumId w:val="8"/>
   </w:num>
   <w:num w:numId="17">
-    <w:abstractNumId w:val="23"/>
+    <w:abstractNumId w:val="24"/>
   </w:num>
   <w:num w:numId="18">
     <w:abstractNumId w:val="0"/>
   </w:num>
   <w:num w:numId="19">
+    <w:abstractNumId w:val="19"/>
+  </w:num>
+  <w:num w:numId="20">
+    <w:abstractNumId w:val="35"/>
+  </w:num>
+  <w:num w:numId="21">
+    <w:abstractNumId w:val="31"/>
+  </w:num>
+  <w:num w:numId="22">
+    <w:abstractNumId w:val="29"/>
+  </w:num>
+  <w:num w:numId="23">
+    <w:abstractNumId w:val="21"/>
+  </w:num>
+  <w:num w:numId="24">
+    <w:abstractNumId w:val="11"/>
+  </w:num>
+  <w:num w:numId="25">
     <w:abstractNumId w:val="18"/>
   </w:num>
-  <w:num w:numId="20">
-    <w:abstractNumId w:val="33"/>
+  <w:num w:numId="26">
+    <w:abstractNumId w:val="6"/>
   </w:num>
-  <w:num w:numId="21">
-    <w:abstractNumId w:val="29"/>
-  </w:num>
-  <w:num w:numId="22">
-    <w:abstractNumId w:val="28"/>
-  </w:num>
-  <w:num w:numId="23">
-    <w:abstractNumId w:val="20"/>
-  </w:num>
-  <w:num w:numId="24">
+  <w:num w:numId="27">
     <w:abstractNumId w:val="10"/>
   </w:num>
-  <w:num w:numId="25">
-    <w:abstractNumId w:val="17"/>
-  </w:num>
-  <w:num w:numId="26">
-    <w:abstractNumId w:val="5"/>
-  </w:num>
-  <w:num w:numId="27">
-    <w:abstractNumId w:val="9"/>
-  </w:num>
   <w:num w:numId="28">
-    <w:abstractNumId w:val="30"/>
+    <w:abstractNumId w:val="32"/>
   </w:num>
   <w:num w:numId="29">
-    <w:abstractNumId w:val="24"/>
+    <w:abstractNumId w:val="25"/>
   </w:num>
   <w:num w:numId="30">
-    <w:abstractNumId w:val="13"/>
+    <w:abstractNumId w:val="14"/>
   </w:num>
   <w:num w:numId="31">
     <w:abstractNumId w:val="2"/>
   </w:num>
   <w:num w:numId="32">
+    <w:abstractNumId w:val="27"/>
+  </w:num>
+  <w:num w:numId="33">
     <w:abstractNumId w:val="26"/>
   </w:num>
-  <w:num w:numId="33">
-    <w:abstractNumId w:val="25"/>
+  <w:num w:numId="34">
+    <w:abstractNumId w:val="7"/>
   </w:num>
-  <w:num w:numId="34">
-    <w:abstractNumId w:val="6"/>
+  <w:num w:numId="35">
+    <w:abstractNumId w:val="30"/>
+  </w:num>
+  <w:num w:numId="36">
+    <w:abstractNumId w:val="5"/>
   </w:num>
 </w:numbering>
 </file>
@@ -15829,7 +16797,7 @@
 </file>
 
 <file path=customXml/itemProps1.xml><?xml version="1.0" encoding="utf-8"?>
-<ds:datastoreItem xmlns:ds="http://schemas.openxmlformats.org/officeDocument/2006/customXml" ds:itemID="{8B19139E-745A-4505-B822-BD08F122E160}">
+<ds:datastoreItem xmlns:ds="http://schemas.openxmlformats.org/officeDocument/2006/customXml" ds:itemID="{0035CCEB-585C-43A4-AE07-4CC6BF87B6F0}">
   <ds:schemaRefs>
     <ds:schemaRef ds:uri="http://schemas.openxmlformats.org/officeDocument/2006/bibliography"/>
   </ds:schemaRefs>

</xml_diff>